<commit_message>
Filled the database for 9 group
</commit_message>
<xml_diff>
--- a/Kursach.docx
+++ b/Kursach.docx
@@ -104,6 +104,7 @@
             <w:dataBinding w:prefixMappings="xmlns:ns0='http://purl.org/dc/elements/1.1/' xmlns:ns1='http://schemas.openxmlformats.org/package/2006/metadata/core-properties' " w:xpath="/ns1:coreProperties[1]/ns0:subject[1]" w:storeItemID="{6C3C8BC8-F283-45AE-878A-BAB7291924A1}"/>
             <w:text/>
           </w:sdtPr>
+          <w:sdtEndPr/>
           <w:sdtContent>
             <w:p>
               <w:pPr>
@@ -255,6 +256,7 @@
                                     <w:dataBinding w:prefixMappings="xmlns:ns0='http://schemas.openxmlformats.org/officeDocument/2006/extended-properties' " w:xpath="/ns0:Properties[1]/ns0:Company[1]" w:storeItemID="{6668398D-A668-4E3E-A5EB-62B293D839F1}"/>
                                     <w:text/>
                                   </w:sdtPr>
+                                  <w:sdtEndPr/>
                                   <w:sdtContent>
                                     <w:r>
                                       <w:rPr>
@@ -285,6 +287,7 @@
                                     <w:dataBinding w:prefixMappings="xmlns:ns0='http://schemas.microsoft.com/office/2006/coverPageProps' " w:xpath="/ns0:CoverPageProperties[1]/ns0:CompanyAddress[1]" w:storeItemID="{55AF091B-3C7A-41E3-B477-F2FDAA23CFDA}"/>
                                     <w:text/>
                                   </w:sdtPr>
+                                  <w:sdtEndPr/>
                                   <w:sdtContent>
                                     <w:r>
                                       <w:rPr>
@@ -357,6 +360,7 @@
                               <w:dataBinding w:prefixMappings="xmlns:ns0='http://schemas.openxmlformats.org/officeDocument/2006/extended-properties' " w:xpath="/ns0:Properties[1]/ns0:Company[1]" w:storeItemID="{6668398D-A668-4E3E-A5EB-62B293D839F1}"/>
                               <w:text/>
                             </w:sdtPr>
+                            <w:sdtEndPr/>
                             <w:sdtContent>
                               <w:r>
                                 <w:rPr>
@@ -387,6 +391,7 @@
                               <w:dataBinding w:prefixMappings="xmlns:ns0='http://schemas.microsoft.com/office/2006/coverPageProps' " w:xpath="/ns0:CoverPageProperties[1]/ns0:CompanyAddress[1]" w:storeItemID="{55AF091B-3C7A-41E3-B477-F2FDAA23CFDA}"/>
                               <w:text/>
                             </w:sdtPr>
+                            <w:sdtEndPr/>
                             <w:sdtContent>
                               <w:r>
                                 <w:rPr>
@@ -1045,15 +1050,7 @@
                 <w:rFonts w:ascii="Times New Roman" w:hAnsi="Times New Roman" w:cs="Times New Roman"/>
                 <w:noProof/>
               </w:rPr>
-              <w:t>Формат обмена данными</w:t>
-            </w:r>
-            <w:r>
-              <w:rPr>
-                <w:rStyle w:val="a8"/>
-                <w:rFonts w:ascii="Times New Roman" w:hAnsi="Times New Roman" w:cs="Times New Roman"/>
-                <w:noProof/>
-              </w:rPr>
-              <w:t>.</w:t>
+              <w:t>Формат обмена данными.</w:t>
             </w:r>
             <w:r>
               <w:rPr>
@@ -1287,23 +1284,7 @@
                 <w:rFonts w:ascii="Times New Roman" w:hAnsi="Times New Roman" w:cs="Times New Roman"/>
                 <w:noProof/>
               </w:rPr>
-              <w:t>Реализа</w:t>
-            </w:r>
-            <w:r>
-              <w:rPr>
-                <w:rStyle w:val="a8"/>
-                <w:rFonts w:ascii="Times New Roman" w:hAnsi="Times New Roman" w:cs="Times New Roman"/>
-                <w:noProof/>
-              </w:rPr>
-              <w:t>ц</w:t>
-            </w:r>
-            <w:r>
-              <w:rPr>
-                <w:rStyle w:val="a8"/>
-                <w:rFonts w:ascii="Times New Roman" w:hAnsi="Times New Roman" w:cs="Times New Roman"/>
-                <w:noProof/>
-              </w:rPr>
-              <w:t>ия</w:t>
+              <w:t>Реализация</w:t>
             </w:r>
             <w:r>
               <w:rPr>
@@ -3741,55 +3722,85 @@
       </w:r>
     </w:p>
     <w:p>
-      <w:bookmarkStart w:id="9" w:name="_GoBack"/>
-      <w:bookmarkEnd w:id="9"/>
-    </w:p>
-    <w:p/>
-    <w:p>
-      <w:pPr>
-        <w:pStyle w:val="2"/>
-        <w:jc w:val="center"/>
-        <w:rPr>
-          <w:rFonts w:ascii="Times New Roman" w:hAnsi="Times New Roman" w:cs="Times New Roman"/>
-        </w:rPr>
-      </w:pPr>
-      <w:bookmarkStart w:id="10" w:name="_Toc482718236"/>
-      <w:r>
-        <w:rPr>
-          <w:rFonts w:ascii="Times New Roman" w:hAnsi="Times New Roman" w:cs="Times New Roman"/>
-        </w:rPr>
-        <w:t>Серверная часть</w:t>
-      </w:r>
-      <w:bookmarkEnd w:id="10"/>
-    </w:p>
-    <w:p>
-      <w:pPr>
-        <w:rPr>
-          <w:b/>
-        </w:rPr>
-      </w:pPr>
-      <w:r>
-        <w:rPr>
-          <w:b/>
-        </w:rPr>
-        <w:t>Язык программирования</w:t>
-      </w:r>
-    </w:p>
-    <w:p>
-      <w:r>
-        <w:t xml:space="preserve">В качестве языка программирования для разработки серверной части был выбран </w:t>
+      <w:r>
+        <w:t>Данные ВП необходимо систематизировано хранить и обрабатывать, в качестве чего используется база данных. Прежде чем выбрать систему управления базой данных (СУБД), следует рассмотреть предпосылки для выбора таковой.</w:t>
+      </w:r>
+    </w:p>
+    <w:p>
+      <w:r>
+        <w:t>Учитывая бизнес-правила, например, что при статусе</w:t>
+      </w:r>
+      <w:r>
+        <w:t xml:space="preserve"> расписания </w:t>
+      </w:r>
+      <w:r>
+        <w:t>“утвержден</w:t>
+      </w:r>
+      <w:r>
+        <w:t>о</w:t>
+      </w:r>
+      <w:r>
+        <w:t>”, его запрещено редактировать и особенности ВП, самая ча</w:t>
+      </w:r>
+      <w:r>
+        <w:t>сто используемая операция при</w:t>
+      </w:r>
+      <w:r>
+        <w:t xml:space="preserve"> использовании СУБД - чтение данных, затем </w:t>
+      </w:r>
+      <w:r>
+        <w:t>–</w:t>
+      </w:r>
+      <w:r>
+        <w:t xml:space="preserve"> добавление</w:t>
+      </w:r>
+      <w:r>
+        <w:t xml:space="preserve"> и изменение</w:t>
+      </w:r>
+      <w:r>
+        <w:t>.</w:t>
+      </w:r>
+      <w:r>
+        <w:t xml:space="preserve"> </w:t>
+      </w:r>
+    </w:p>
+    <w:p>
+      <w:r>
+        <w:t>Также база данных должна просто настраиваться и легко поддерживаться администратором.</w:t>
+      </w:r>
+      <w:r>
+        <w:t xml:space="preserve">  Выбирая между различными СУБД, </w:t>
+      </w:r>
+      <w:r>
+        <w:t>нужно учитывать то факт что наш проект не отличается особой на нег</w:t>
       </w:r>
       <w:r>
         <w:rPr>
           <w:lang w:val="en-US"/>
         </w:rPr>
-        <w:t>Java</w:t>
+        <w:t>o</w:t>
       </w:r>
       <w:r>
         <w:t xml:space="preserve"> </w:t>
       </w:r>
-      <w:r>
-        <w:t>по следующим причинам:</w:t>
+      <w:proofErr w:type="gramStart"/>
+      <w:r>
+        <w:t>нагрузкой  и</w:t>
+      </w:r>
+      <w:proofErr w:type="gramEnd"/>
+      <w:r>
+        <w:t xml:space="preserve"> сложн</w:t>
+      </w:r>
+      <w:r>
+        <w:t>о</w:t>
+      </w:r>
+      <w:r>
+        <w:t>стью решений.</w:t>
+      </w:r>
+    </w:p>
+    <w:p>
+      <w:r>
+        <w:t>На основании предпосылок и требований, было сделано заключение, что необходима СУБД, которая предлагает:</w:t>
       </w:r>
     </w:p>
     <w:p>
@@ -3801,7 +3812,13 @@
         </w:numPr>
       </w:pPr>
       <w:r>
-        <w:t>Распространенность и документация</w:t>
+        <w:t xml:space="preserve">Поддержку </w:t>
+      </w:r>
+      <w:r>
+        <w:rPr>
+          <w:lang w:val="en-US"/>
+        </w:rPr>
+        <w:t>SQL</w:t>
       </w:r>
       <w:r>
         <w:t>.</w:t>
@@ -3816,6 +3833,104 @@
         </w:numPr>
       </w:pPr>
       <w:r>
+        <w:t>Простоту в использовании, что не нужно было обладать высокой квалификацией и опытом в работе с различными СУБД.</w:t>
+      </w:r>
+    </w:p>
+    <w:p>
+      <w:r>
+        <w:t xml:space="preserve">На основании сказанного, в качестве оптимального решения была выбрана </w:t>
+      </w:r>
+      <w:r>
+        <w:rPr>
+          <w:b/>
+        </w:rPr>
+        <w:t>СУБД</w:t>
+      </w:r>
+      <w:r>
+        <w:rPr>
+          <w:b/>
+        </w:rPr>
+        <w:t xml:space="preserve"> </w:t>
+      </w:r>
+      <w:r>
+        <w:rPr>
+          <w:b/>
+          <w:lang w:val="en-US"/>
+        </w:rPr>
+        <w:t>MySQL</w:t>
+      </w:r>
+      <w:r>
+        <w:t>.</w:t>
+      </w:r>
+    </w:p>
+    <w:p/>
+    <w:p/>
+    <w:p/>
+    <w:p>
+      <w:pPr>
+        <w:pStyle w:val="2"/>
+        <w:jc w:val="center"/>
+        <w:rPr>
+          <w:rFonts w:ascii="Times New Roman" w:hAnsi="Times New Roman" w:cs="Times New Roman"/>
+        </w:rPr>
+      </w:pPr>
+      <w:bookmarkStart w:id="9" w:name="_Toc482718236"/>
+      <w:r>
+        <w:rPr>
+          <w:rFonts w:ascii="Times New Roman" w:hAnsi="Times New Roman" w:cs="Times New Roman"/>
+        </w:rPr>
+        <w:t>Серверная часть</w:t>
+      </w:r>
+      <w:bookmarkEnd w:id="9"/>
+    </w:p>
+    <w:p>
+      <w:pPr>
+        <w:rPr>
+          <w:b/>
+        </w:rPr>
+      </w:pPr>
+      <w:r>
+        <w:rPr>
+          <w:b/>
+        </w:rPr>
+        <w:t>Язык программирования</w:t>
+      </w:r>
+    </w:p>
+    <w:p>
+      <w:r>
+        <w:t xml:space="preserve">В качестве языка программирования для разработки серверной части был выбран </w:t>
+      </w:r>
+      <w:r>
+        <w:rPr>
+          <w:lang w:val="en-US"/>
+        </w:rPr>
+        <w:t>Java</w:t>
+      </w:r>
+      <w:r>
+        <w:t xml:space="preserve"> по следующим причинам:</w:t>
+      </w:r>
+    </w:p>
+    <w:p>
+      <w:pPr>
+        <w:pStyle w:val="a3"/>
+        <w:numPr>
+          <w:ilvl w:val="0"/>
+          <w:numId w:val="13"/>
+        </w:numPr>
+      </w:pPr>
+      <w:r>
+        <w:t>Распространенность и документация.</w:t>
+      </w:r>
+    </w:p>
+    <w:p>
+      <w:pPr>
+        <w:pStyle w:val="a3"/>
+        <w:numPr>
+          <w:ilvl w:val="0"/>
+          <w:numId w:val="13"/>
+        </w:numPr>
+      </w:pPr>
+      <w:r>
         <w:t xml:space="preserve">Языком программирования, </w:t>
       </w:r>
       <w:proofErr w:type="spellStart"/>
@@ -3827,10 +3942,7 @@
         <w:t>,</w:t>
       </w:r>
       <w:r>
-        <w:t xml:space="preserve"> владеют большое количество </w:t>
-      </w:r>
-      <w:r>
-        <w:t>программистов в компании-разработчика, что позволит развивать и поддерживать ВП.</w:t>
+        <w:t xml:space="preserve"> владеют большое количество программистов в компании-разработчика, что позволит развивать и поддерживать ВП.</w:t>
       </w:r>
     </w:p>
     <w:p>
@@ -3996,11 +4108,7 @@
     </w:p>
     <w:p>
       <w:r>
-        <w:lastRenderedPageBreak/>
-        <w:t>Для создания гибкой настройки и быстрой разработки серверной части ВП, целесообразно выбрать</w:t>
-      </w:r>
-      <w:r>
-        <w:t xml:space="preserve"> следующий </w:t>
+        <w:t xml:space="preserve">Для создания гибкой настройки и быстрой разработки серверной части ВП, целесообразно выбрать следующий </w:t>
       </w:r>
       <w:proofErr w:type="spellStart"/>
       <w:r>
@@ -4008,13 +4116,7 @@
       </w:r>
       <w:proofErr w:type="spellEnd"/>
       <w:r>
-        <w:t xml:space="preserve">. </w:t>
-      </w:r>
-      <w:r>
-        <w:t>В качестве т</w:t>
-      </w:r>
-      <w:r>
-        <w:t xml:space="preserve">акого решения был выбран </w:t>
+        <w:t xml:space="preserve">. В качестве такого решения был выбран </w:t>
       </w:r>
       <w:r>
         <w:rPr>
@@ -4087,14 +4189,14 @@
           <w:rFonts w:ascii="Times New Roman" w:hAnsi="Times New Roman" w:cs="Times New Roman"/>
         </w:rPr>
       </w:pPr>
-      <w:bookmarkStart w:id="11" w:name="_Toc482718237"/>
+      <w:bookmarkStart w:id="10" w:name="_Toc482718237"/>
       <w:r>
         <w:rPr>
           <w:rFonts w:ascii="Times New Roman" w:hAnsi="Times New Roman" w:cs="Times New Roman"/>
         </w:rPr>
         <w:t>Реализация</w:t>
       </w:r>
-      <w:bookmarkEnd w:id="11"/>
+      <w:bookmarkEnd w:id="10"/>
     </w:p>
     <w:p>
       <w:pPr>
@@ -4104,14 +4206,14 @@
           <w:rFonts w:ascii="Times New Roman" w:hAnsi="Times New Roman" w:cs="Times New Roman"/>
         </w:rPr>
       </w:pPr>
-      <w:bookmarkStart w:id="12" w:name="_Toc482718238"/>
+      <w:bookmarkStart w:id="11" w:name="_Toc482718238"/>
       <w:r>
         <w:rPr>
           <w:rFonts w:ascii="Times New Roman" w:hAnsi="Times New Roman" w:cs="Times New Roman"/>
         </w:rPr>
         <w:t>Клиентская часть</w:t>
       </w:r>
-      <w:bookmarkEnd w:id="12"/>
+      <w:bookmarkEnd w:id="11"/>
     </w:p>
     <w:p>
       <w:pPr>
@@ -4384,14 +4486,15 @@
           <w:rFonts w:ascii="Times New Roman" w:hAnsi="Times New Roman" w:cs="Times New Roman"/>
         </w:rPr>
       </w:pPr>
-      <w:bookmarkStart w:id="13" w:name="_Toc482718239"/>
-      <w:r>
-        <w:rPr>
-          <w:rFonts w:ascii="Times New Roman" w:hAnsi="Times New Roman" w:cs="Times New Roman"/>
-        </w:rPr>
+      <w:bookmarkStart w:id="12" w:name="_Toc482718239"/>
+      <w:r>
+        <w:rPr>
+          <w:rFonts w:ascii="Times New Roman" w:hAnsi="Times New Roman" w:cs="Times New Roman"/>
+        </w:rPr>
+        <w:lastRenderedPageBreak/>
         <w:t>Шаблон</w:t>
       </w:r>
-      <w:bookmarkEnd w:id="13"/>
+      <w:bookmarkEnd w:id="12"/>
     </w:p>
     <w:p>
       <w:pPr>
@@ -4542,7 +4645,6 @@
         <w:rPr>
           <w:rFonts w:ascii="Times New Roman" w:hAnsi="Times New Roman" w:cs="Times New Roman"/>
         </w:rPr>
-        <w:lastRenderedPageBreak/>
         <w:t>Шаблон меню</w:t>
       </w:r>
     </w:p>
@@ -4807,6 +4909,7 @@
         <w:rPr>
           <w:rFonts w:ascii="Times New Roman" w:hAnsi="Times New Roman" w:cs="Times New Roman"/>
         </w:rPr>
+        <w:lastRenderedPageBreak/>
         <w:t>Данный шаблон представлен карточками расписания на конкретный день. В случае, если день на вкладке совпадает с календарным днем, на паре которая соответствует текущему времени отображается полоса прогресса, показывающая сколько времени прошло с начала пары. В случае, если пара уже закончилась она подсвечивается серым цветом. На остальные дни таких расширений нет.</w:t>
       </w:r>
     </w:p>
@@ -4826,15 +4929,14 @@
           <w:szCs w:val="22"/>
         </w:rPr>
       </w:pPr>
-      <w:bookmarkStart w:id="14" w:name="_Toc482718240"/>
-      <w:r>
-        <w:rPr>
-          <w:rFonts w:ascii="Times New Roman" w:hAnsi="Times New Roman" w:cs="Times New Roman"/>
-        </w:rPr>
-        <w:lastRenderedPageBreak/>
+      <w:bookmarkStart w:id="13" w:name="_Toc482718240"/>
+      <w:r>
+        <w:rPr>
+          <w:rFonts w:ascii="Times New Roman" w:hAnsi="Times New Roman" w:cs="Times New Roman"/>
+        </w:rPr>
         <w:t>Представление</w:t>
       </w:r>
-      <w:bookmarkEnd w:id="14"/>
+      <w:bookmarkEnd w:id="13"/>
     </w:p>
     <w:p>
       <w:pPr>
@@ -4920,14 +5022,14 @@
           <w:rFonts w:ascii="Times New Roman" w:hAnsi="Times New Roman" w:cs="Times New Roman"/>
         </w:rPr>
       </w:pPr>
-      <w:bookmarkStart w:id="15" w:name="_Toc482718241"/>
+      <w:bookmarkStart w:id="14" w:name="_Toc482718241"/>
       <w:r>
         <w:rPr>
           <w:rFonts w:ascii="Times New Roman" w:hAnsi="Times New Roman" w:cs="Times New Roman"/>
         </w:rPr>
         <w:t>Маршрутизатор</w:t>
       </w:r>
-      <w:bookmarkEnd w:id="15"/>
+      <w:bookmarkEnd w:id="14"/>
     </w:p>
     <w:p>
       <w:pPr>
@@ -5096,14 +5198,14 @@
           <w:rFonts w:ascii="Times New Roman" w:hAnsi="Times New Roman" w:cs="Times New Roman"/>
         </w:rPr>
       </w:pPr>
-      <w:bookmarkStart w:id="16" w:name="_Toc482718242"/>
+      <w:bookmarkStart w:id="15" w:name="_Toc482718242"/>
       <w:r>
         <w:rPr>
           <w:rFonts w:ascii="Times New Roman" w:hAnsi="Times New Roman" w:cs="Times New Roman"/>
         </w:rPr>
         <w:t>Контроллер</w:t>
       </w:r>
-      <w:bookmarkEnd w:id="16"/>
+      <w:bookmarkEnd w:id="15"/>
     </w:p>
     <w:p>
       <w:pPr>
@@ -5265,6 +5367,7 @@
         <w:rPr>
           <w:rFonts w:ascii="Times New Roman" w:hAnsi="Times New Roman" w:cs="Times New Roman"/>
         </w:rPr>
+        <w:lastRenderedPageBreak/>
         <w:br w:type="page"/>
       </w:r>
     </w:p>
@@ -5514,7 +5617,7 @@
           <w:szCs w:val="22"/>
         </w:rPr>
       </w:pPr>
-      <w:bookmarkStart w:id="17" w:name="_Toc482718243"/>
+      <w:bookmarkStart w:id="16" w:name="_Toc482718243"/>
       <w:r>
         <w:rPr>
           <w:rFonts w:ascii="Times New Roman" w:hAnsi="Times New Roman" w:cs="Times New Roman"/>
@@ -5522,7 +5625,7 @@
         <w:lastRenderedPageBreak/>
         <w:t>Сервис</w:t>
       </w:r>
-      <w:bookmarkEnd w:id="17"/>
+      <w:bookmarkEnd w:id="16"/>
       <w:r>
         <w:rPr>
           <w:rFonts w:ascii="Times New Roman" w:hAnsi="Times New Roman" w:cs="Times New Roman"/>
@@ -6466,14 +6569,14 @@
           <w:szCs w:val="22"/>
         </w:rPr>
       </w:pPr>
-      <w:bookmarkStart w:id="18" w:name="_Toc482718244"/>
+      <w:bookmarkStart w:id="17" w:name="_Toc482718244"/>
       <w:r>
         <w:rPr>
           <w:rFonts w:ascii="Times New Roman" w:hAnsi="Times New Roman" w:cs="Times New Roman"/>
         </w:rPr>
         <w:t>Модель</w:t>
       </w:r>
-      <w:bookmarkEnd w:id="18"/>
+      <w:bookmarkEnd w:id="17"/>
     </w:p>
     <w:p>
       <w:pPr>
@@ -6512,14 +6615,14 @@
           <w:szCs w:val="22"/>
         </w:rPr>
       </w:pPr>
-      <w:bookmarkStart w:id="19" w:name="_Toc482718245"/>
+      <w:bookmarkStart w:id="18" w:name="_Toc482718245"/>
       <w:r>
         <w:rPr>
           <w:rFonts w:ascii="Times New Roman" w:hAnsi="Times New Roman" w:cs="Times New Roman"/>
         </w:rPr>
         <w:t>Общее представление веб-приложения</w:t>
       </w:r>
-      <w:bookmarkEnd w:id="19"/>
+      <w:bookmarkEnd w:id="18"/>
     </w:p>
     <w:p>
       <w:pPr>
@@ -6632,14 +6735,14 @@
           <w:rFonts w:ascii="Times New Roman" w:hAnsi="Times New Roman" w:cs="Times New Roman"/>
         </w:rPr>
       </w:pPr>
-      <w:bookmarkStart w:id="20" w:name="_Toc482718246"/>
+      <w:bookmarkStart w:id="19" w:name="_Toc482718246"/>
       <w:r>
         <w:rPr>
           <w:rFonts w:ascii="Times New Roman" w:hAnsi="Times New Roman" w:cs="Times New Roman"/>
         </w:rPr>
         <w:t>ПРОЕКТИРОВАНИЕ</w:t>
       </w:r>
-      <w:bookmarkEnd w:id="20"/>
+      <w:bookmarkEnd w:id="19"/>
     </w:p>
     <w:p>
       <w:pPr>
@@ -6649,14 +6752,14 @@
           <w:rFonts w:ascii="Times New Roman" w:hAnsi="Times New Roman" w:cs="Times New Roman"/>
         </w:rPr>
       </w:pPr>
-      <w:bookmarkStart w:id="21" w:name="_Toc482718247"/>
+      <w:bookmarkStart w:id="20" w:name="_Toc482718247"/>
       <w:r>
         <w:rPr>
           <w:rFonts w:ascii="Times New Roman" w:hAnsi="Times New Roman" w:cs="Times New Roman"/>
         </w:rPr>
         <w:t>Актеры</w:t>
       </w:r>
-      <w:bookmarkEnd w:id="21"/>
+      <w:bookmarkEnd w:id="20"/>
     </w:p>
     <w:tbl>
       <w:tblPr>
@@ -6800,7 +6903,7 @@
           <w:rFonts w:ascii="Times New Roman" w:hAnsi="Times New Roman" w:cs="Times New Roman"/>
         </w:rPr>
       </w:pPr>
-      <w:bookmarkStart w:id="22" w:name="_Toc482718248"/>
+      <w:bookmarkStart w:id="21" w:name="_Toc482718248"/>
       <w:r>
         <w:rPr>
           <w:rFonts w:ascii="Times New Roman" w:hAnsi="Times New Roman" w:cs="Times New Roman"/>
@@ -6853,7 +6956,7 @@
         </w:rPr>
         <w:t>Варианты использования:</w:t>
       </w:r>
-      <w:bookmarkEnd w:id="22"/>
+      <w:bookmarkEnd w:id="21"/>
     </w:p>
     <w:p>
       <w:pPr>
@@ -7613,14 +7716,14 @@
           <w:rFonts w:ascii="Times New Roman" w:hAnsi="Times New Roman" w:cs="Times New Roman"/>
         </w:rPr>
       </w:pPr>
-      <w:bookmarkStart w:id="23" w:name="_Toc482718249"/>
+      <w:bookmarkStart w:id="22" w:name="_Toc482718249"/>
       <w:r>
         <w:rPr>
           <w:rFonts w:ascii="Times New Roman" w:hAnsi="Times New Roman" w:cs="Times New Roman"/>
         </w:rPr>
         <w:t>Диаграмма вариантов использования</w:t>
       </w:r>
-      <w:bookmarkEnd w:id="23"/>
+      <w:bookmarkEnd w:id="22"/>
     </w:p>
     <w:p>
       <w:pPr>
@@ -7733,7 +7836,7 @@
           <w:rFonts w:ascii="Times New Roman" w:hAnsi="Times New Roman" w:cs="Times New Roman"/>
         </w:rPr>
       </w:pPr>
-      <w:bookmarkStart w:id="24" w:name="_Toc482718250"/>
+      <w:bookmarkStart w:id="23" w:name="_Toc482718250"/>
       <w:r>
         <w:rPr>
           <w:rFonts w:ascii="Times New Roman" w:hAnsi="Times New Roman" w:cs="Times New Roman"/>
@@ -7741,9 +7844,11 @@
         <w:lastRenderedPageBreak/>
         <w:t>Диаграмма классов сущностей</w:t>
       </w:r>
+      <w:bookmarkEnd w:id="23"/>
+    </w:p>
+    <w:p>
+      <w:bookmarkStart w:id="24" w:name="_GoBack"/>
       <w:bookmarkEnd w:id="24"/>
-    </w:p>
-    <w:p>
       <w:r>
         <w:rPr>
           <w:noProof/>
@@ -7791,9 +7896,6 @@
           </wp:inline>
         </w:drawing>
       </w:r>
-      <w:r>
-        <w:t>1</w:t>
-      </w:r>
     </w:p>
     <w:p>
       <w:pPr>
@@ -9311,7 +9413,7 @@
   <w:abstractNum w:abstractNumId="11">
     <w:nsid w:val="6FA73668"/>
     <w:multiLevelType w:val="hybridMultilevel"/>
-    <w:tmpl w:val="B680BF96"/>
+    <w:tmpl w:val="CDBAE1E2"/>
     <w:lvl w:ilvl="0" w:tplc="04190001">
       <w:start w:val="1"/>
       <w:numFmt w:val="bullet"/>
@@ -10493,6 +10595,7 @@
   </w:compat>
   <w:rsids>
     <w:rsidRoot w:val="00A24A08"/>
+    <w:rsid w:val="000D66B1"/>
     <w:rsid w:val="00A24A08"/>
     <w:rsid w:val="00EC37EB"/>
   </w:rsids>
@@ -11241,7 +11344,7 @@
 </file>
 
 <file path=customXml/itemProps2.xml><?xml version="1.0" encoding="utf-8"?>
-<ds:datastoreItem xmlns:ds="http://schemas.openxmlformats.org/officeDocument/2006/customXml" ds:itemID="{0C8EAEBC-49F1-4E73-8E77-4A60227927A6}">
+<ds:datastoreItem xmlns:ds="http://schemas.openxmlformats.org/officeDocument/2006/customXml" ds:itemID="{5535A6F7-375A-4395-B90A-7D1202E47BF8}">
   <ds:schemaRefs>
     <ds:schemaRef ds:uri="http://schemas.openxmlformats.org/officeDocument/2006/bibliography"/>
   </ds:schemaRefs>

</xml_diff>